<commit_message>
Complited BPMN diagram and change document
</commit_message>
<xml_diff>
--- a/Documents/Диплом v1 (Введение, предметная область, UseCase).docx
+++ b/Documents/Диплом v1 (Введение, предметная область, UseCase).docx
@@ -116,29 +116,27 @@
         <w:br w:type="page"/>
       </w:r>
       <w:bookmarkStart w:id="4" w:name="_Toc20233690"/>
-      <w:bookmarkStart w:id="5" w:name="_GoBack"/>
-      <w:bookmarkEnd w:id="5"/>
     </w:p>
     <w:p>
       <w:pPr>
         <w:pStyle w:val="a4"/>
       </w:pPr>
-      <w:bookmarkStart w:id="6" w:name="_Toc507620299"/>
-      <w:bookmarkStart w:id="7" w:name="_Toc507620439"/>
-      <w:bookmarkStart w:id="8" w:name="_Toc507621169"/>
-      <w:bookmarkStart w:id="9" w:name="_Toc507622398"/>
-      <w:bookmarkStart w:id="10" w:name="_Toc507695184"/>
-      <w:bookmarkStart w:id="11" w:name="_Toc507699494"/>
+      <w:bookmarkStart w:id="5" w:name="_Toc507620299"/>
+      <w:bookmarkStart w:id="6" w:name="_Toc507620439"/>
+      <w:bookmarkStart w:id="7" w:name="_Toc507621169"/>
+      <w:bookmarkStart w:id="8" w:name="_Toc507622398"/>
+      <w:bookmarkStart w:id="9" w:name="_Toc507695184"/>
+      <w:bookmarkStart w:id="10" w:name="_Toc507699494"/>
       <w:r>
         <w:lastRenderedPageBreak/>
         <w:t>АННОТАЦИЯ</w:t>
       </w:r>
+      <w:bookmarkEnd w:id="5"/>
       <w:bookmarkEnd w:id="6"/>
       <w:bookmarkEnd w:id="7"/>
       <w:bookmarkEnd w:id="8"/>
       <w:bookmarkEnd w:id="9"/>
       <w:bookmarkEnd w:id="10"/>
-      <w:bookmarkEnd w:id="11"/>
     </w:p>
     <w:p>
       <w:pPr>
@@ -964,12 +962,12 @@
         <w:pStyle w:val="1"/>
         <w:jc w:val="center"/>
       </w:pPr>
-      <w:bookmarkStart w:id="12" w:name="_Toc157611304"/>
+      <w:bookmarkStart w:id="11" w:name="_Toc157611304"/>
       <w:r>
         <w:lastRenderedPageBreak/>
         <w:t>ВВЕДЕНИЕ</w:t>
       </w:r>
-      <w:bookmarkEnd w:id="12"/>
+      <w:bookmarkEnd w:id="11"/>
     </w:p>
     <w:p>
       <w:pPr>
@@ -1791,28 +1789,28 @@
       <w:pPr>
         <w:pStyle w:val="1"/>
       </w:pPr>
-      <w:bookmarkStart w:id="13" w:name="_Toc157611305"/>
+      <w:bookmarkStart w:id="12" w:name="_Toc157611305"/>
       <w:r>
         <w:lastRenderedPageBreak/>
         <w:t>1 Проектирование информационной системы</w:t>
       </w:r>
+      <w:bookmarkEnd w:id="12"/>
+    </w:p>
+    <w:p>
+      <w:pPr>
+        <w:pStyle w:val="2"/>
+        <w:rPr>
+          <w:lang w:val="ru-RU"/>
+        </w:rPr>
+      </w:pPr>
+      <w:bookmarkStart w:id="13" w:name="_Toc157611306"/>
+      <w:r>
+        <w:rPr>
+          <w:lang w:val="ru-RU"/>
+        </w:rPr>
+        <w:t>1.1 Описание предметной области</w:t>
+      </w:r>
       <w:bookmarkEnd w:id="13"/>
-    </w:p>
-    <w:p>
-      <w:pPr>
-        <w:pStyle w:val="2"/>
-        <w:rPr>
-          <w:lang w:val="ru-RU"/>
-        </w:rPr>
-      </w:pPr>
-      <w:bookmarkStart w:id="14" w:name="_Toc157611306"/>
-      <w:r>
-        <w:rPr>
-          <w:lang w:val="ru-RU"/>
-        </w:rPr>
-        <w:t>1.1 Описание предметной области</w:t>
-      </w:r>
-      <w:bookmarkEnd w:id="14"/>
     </w:p>
     <w:p>
       <w:pPr>
@@ -2381,7 +2379,7 @@
           <w:lang w:val="ru-RU"/>
         </w:rPr>
       </w:pPr>
-      <w:bookmarkStart w:id="15" w:name="_Toc157611307"/>
+      <w:bookmarkStart w:id="14" w:name="_Toc157611307"/>
       <w:r>
         <w:rPr>
           <w:lang w:val="ru-RU"/>
@@ -2400,7 +2398,7 @@
         </w:rPr>
         <w:t>входной информации</w:t>
       </w:r>
-      <w:bookmarkEnd w:id="15"/>
+      <w:bookmarkEnd w:id="14"/>
     </w:p>
     <w:p>
       <w:pPr>
@@ -2836,7 +2834,7 @@
           <w:lang w:val="ru-RU"/>
         </w:rPr>
       </w:pPr>
-      <w:bookmarkStart w:id="16" w:name="_Toc157611308"/>
+      <w:bookmarkStart w:id="15" w:name="_Toc157611308"/>
       <w:r>
         <w:rPr>
           <w:lang w:val="ru-RU"/>
@@ -2855,7 +2853,7 @@
         </w:rPr>
         <w:t>выходной информации</w:t>
       </w:r>
-      <w:bookmarkEnd w:id="16"/>
+      <w:bookmarkEnd w:id="15"/>
     </w:p>
     <w:p>
       <w:pPr>
@@ -3752,7 +3750,7 @@
           <w:lang w:val="ru-RU"/>
         </w:rPr>
       </w:pPr>
-      <w:bookmarkStart w:id="17" w:name="_Toc157611309"/>
+      <w:bookmarkStart w:id="16" w:name="_Toc157611309"/>
       <w:r>
         <w:rPr>
           <w:lang w:val="ru-RU"/>
@@ -3771,31 +3769,28 @@
         </w:rPr>
         <w:t xml:space="preserve">Проектирование </w:t>
       </w:r>
-      <w:r>
-        <w:t xml:space="preserve">UML </w:t>
-      </w:r>
       <w:proofErr w:type="spellStart"/>
       <w:r>
         <w:t>диаграмм</w:t>
       </w:r>
+      <w:bookmarkEnd w:id="16"/>
+      <w:proofErr w:type="spellEnd"/>
+    </w:p>
+    <w:p>
+      <w:pPr>
+        <w:pStyle w:val="3"/>
+      </w:pPr>
+      <w:bookmarkStart w:id="17" w:name="_Toc157611310"/>
+      <w:r>
+        <w:t>1.4.1</w:t>
+      </w:r>
+      <w:r>
+        <w:t xml:space="preserve"> </w:t>
+      </w:r>
+      <w:r>
+        <w:t>Диаграмма вариантов использования</w:t>
+      </w:r>
       <w:bookmarkEnd w:id="17"/>
-      <w:proofErr w:type="spellEnd"/>
-    </w:p>
-    <w:p>
-      <w:pPr>
-        <w:pStyle w:val="3"/>
-      </w:pPr>
-      <w:bookmarkStart w:id="18" w:name="_Toc157611310"/>
-      <w:r>
-        <w:t>1.4.1</w:t>
-      </w:r>
-      <w:r>
-        <w:t xml:space="preserve"> </w:t>
-      </w:r>
-      <w:r>
-        <w:t>Диаграмма вариантов использования</w:t>
-      </w:r>
-      <w:bookmarkEnd w:id="18"/>
     </w:p>
     <w:p>
       <w:pPr>
@@ -3807,46 +3802,13 @@
         <w:rPr>
           <w:rFonts w:eastAsiaTheme="majorEastAsia"/>
         </w:rPr>
-        <w:t>Диаграмма вариантов использования (</w:t>
+        <w:t>Диа</w:t>
       </w:r>
       <w:r>
         <w:rPr>
           <w:rFonts w:eastAsiaTheme="majorEastAsia"/>
-          <w:lang w:val="en-US"/>
-        </w:rPr>
-        <w:t>Use</w:t>
-      </w:r>
-      <w:r>
-        <w:rPr>
-          <w:rFonts w:eastAsiaTheme="majorEastAsia"/>
-        </w:rPr>
-        <w:t xml:space="preserve"> </w:t>
-      </w:r>
-      <w:r>
-        <w:rPr>
-          <w:rFonts w:eastAsiaTheme="majorEastAsia"/>
-          <w:lang w:val="en-US"/>
-        </w:rPr>
-        <w:t>Case</w:t>
-      </w:r>
-      <w:r>
-        <w:rPr>
-          <w:rFonts w:eastAsiaTheme="majorEastAsia"/>
-        </w:rPr>
-        <w:t xml:space="preserve"> </w:t>
-      </w:r>
-      <w:r>
-        <w:rPr>
-          <w:rFonts w:eastAsiaTheme="majorEastAsia"/>
-          <w:lang w:val="en-US"/>
-        </w:rPr>
-        <w:t>Diagram</w:t>
-      </w:r>
-      <w:r>
-        <w:rPr>
-          <w:rFonts w:eastAsiaTheme="majorEastAsia"/>
-        </w:rPr>
-        <w:t xml:space="preserve">) </w:t>
+        </w:rPr>
+        <w:t xml:space="preserve">грамма вариантов использования </w:t>
       </w:r>
       <w:r>
         <w:rPr>
@@ -3871,8 +3833,8 @@
         <w:lastRenderedPageBreak/>
         <w:drawing>
           <wp:inline distT="0" distB="0" distL="0" distR="0" wp14:anchorId="6AD27AB1" wp14:editId="27B9C3C0">
-            <wp:extent cx="5946544" cy="3262008"/>
-            <wp:effectExtent l="0" t="0" r="0" b="0"/>
+            <wp:extent cx="5940000" cy="3258000"/>
+            <wp:effectExtent l="0" t="0" r="3810" b="0"/>
             <wp:docPr id="2" name="Рисунок 2" descr="D:\Share\Работа\Ваня\c2c-market\Diagrams\Use Case Diagram.png"/>
             <wp:cNvGraphicFramePr>
               <a:graphicFrameLocks xmlns:a="http://schemas.openxmlformats.org/drawingml/2006/main" noChangeAspect="1"/>
@@ -3902,7 +3864,7 @@
                   <pic:spPr bwMode="auto">
                     <a:xfrm>
                       <a:off x="0" y="0"/>
-                      <a:ext cx="5957785" cy="3268174"/>
+                      <a:ext cx="5940000" cy="3258000"/>
                     </a:xfrm>
                     <a:prstGeom prst="rect">
                       <a:avLst/>
@@ -3946,7 +3908,7 @@
       <w:pPr>
         <w:pStyle w:val="3"/>
       </w:pPr>
-      <w:bookmarkStart w:id="19" w:name="_Toc157611311"/>
+      <w:bookmarkStart w:id="18" w:name="_Toc157611311"/>
       <w:r>
         <w:t>1.4.2</w:t>
       </w:r>
@@ -3954,16 +3916,127 @@
         <w:t xml:space="preserve"> </w:t>
       </w:r>
       <w:r>
-        <w:t>Диаграмма последовательности</w:t>
-      </w:r>
+        <w:t xml:space="preserve">Диаграмма </w:t>
+      </w:r>
+      <w:bookmarkEnd w:id="18"/>
+      <w:r>
+        <w:t>бизнес-процесса</w:t>
+      </w:r>
+    </w:p>
+    <w:p>
+      <w:pPr>
+        <w:rPr>
+          <w:rFonts w:eastAsiaTheme="majorEastAsia"/>
+        </w:rPr>
+      </w:pPr>
+      <w:r>
+        <w:rPr>
+          <w:rFonts w:eastAsiaTheme="majorEastAsia"/>
+        </w:rPr>
+        <w:t>На рисунке 1.2 представлена диаграмма бизнес-процесса «Оказание информационно-посреднических услуг».</w:t>
+      </w:r>
+      <w:bookmarkStart w:id="19" w:name="_GoBack"/>
       <w:bookmarkEnd w:id="19"/>
     </w:p>
     <w:p>
       <w:pPr>
+        <w:ind w:firstLine="0"/>
+        <w:jc w:val="center"/>
         <w:rPr>
           <w:rFonts w:eastAsiaTheme="majorEastAsia"/>
         </w:rPr>
       </w:pPr>
+      <w:r>
+        <w:rPr>
+          <w:rFonts w:eastAsiaTheme="majorEastAsia"/>
+          <w:noProof/>
+        </w:rPr>
+        <w:drawing>
+          <wp:inline distT="0" distB="0" distL="0" distR="0">
+            <wp:extent cx="5940000" cy="2214000"/>
+            <wp:effectExtent l="0" t="0" r="3810" b="0"/>
+            <wp:docPr id="1" name="Рисунок 1" descr="D:\Share\Работа\Ваня\c2c-market\Diagrams\BPMN.png"/>
+            <wp:cNvGraphicFramePr>
+              <a:graphicFrameLocks xmlns:a="http://schemas.openxmlformats.org/drawingml/2006/main" noChangeAspect="1"/>
+            </wp:cNvGraphicFramePr>
+            <a:graphic xmlns:a="http://schemas.openxmlformats.org/drawingml/2006/main">
+              <a:graphicData uri="http://schemas.openxmlformats.org/drawingml/2006/picture">
+                <pic:pic xmlns:pic="http://schemas.openxmlformats.org/drawingml/2006/picture">
+                  <pic:nvPicPr>
+                    <pic:cNvPr id="0" name="Picture 1" descr="D:\Share\Работа\Ваня\c2c-market\Diagrams\BPMN.png"/>
+                    <pic:cNvPicPr>
+                      <a:picLocks noChangeAspect="1" noChangeArrowheads="1"/>
+                    </pic:cNvPicPr>
+                  </pic:nvPicPr>
+                  <pic:blipFill>
+                    <a:blip r:embed="rId9" cstate="print">
+                      <a:extLst>
+                        <a:ext uri="{28A0092B-C50C-407E-A947-70E740481C1C}">
+                          <a14:useLocalDpi xmlns:a14="http://schemas.microsoft.com/office/drawing/2010/main" val="0"/>
+                        </a:ext>
+                      </a:extLst>
+                    </a:blip>
+                    <a:srcRect/>
+                    <a:stretch>
+                      <a:fillRect/>
+                    </a:stretch>
+                  </pic:blipFill>
+                  <pic:spPr bwMode="auto">
+                    <a:xfrm>
+                      <a:off x="0" y="0"/>
+                      <a:ext cx="5940000" cy="2214000"/>
+                    </a:xfrm>
+                    <a:prstGeom prst="rect">
+                      <a:avLst/>
+                    </a:prstGeom>
+                    <a:noFill/>
+                    <a:ln>
+                      <a:noFill/>
+                    </a:ln>
+                  </pic:spPr>
+                </pic:pic>
+              </a:graphicData>
+            </a:graphic>
+          </wp:inline>
+        </w:drawing>
+      </w:r>
+    </w:p>
+    <w:p>
+      <w:pPr>
+        <w:jc w:val="center"/>
+        <w:rPr>
+          <w:rFonts w:eastAsiaTheme="majorEastAsia"/>
+          <w:sz w:val="24"/>
+        </w:rPr>
+      </w:pPr>
+      <w:r>
+        <w:rPr>
+          <w:rFonts w:eastAsiaTheme="majorEastAsia"/>
+          <w:sz w:val="24"/>
+        </w:rPr>
+        <w:t>Рисунок 1.2</w:t>
+      </w:r>
+      <w:r>
+        <w:rPr>
+          <w:rFonts w:eastAsiaTheme="majorEastAsia"/>
+          <w:sz w:val="24"/>
+        </w:rPr>
+        <w:t xml:space="preserve"> – Диаграмма </w:t>
+      </w:r>
+      <w:r>
+        <w:rPr>
+          <w:rFonts w:eastAsiaTheme="majorEastAsia"/>
+          <w:sz w:val="24"/>
+        </w:rPr>
+        <w:t>бизнес-процесса</w:t>
+      </w:r>
+    </w:p>
+    <w:p>
+      <w:pPr>
+        <w:rPr>
+          <w:rFonts w:eastAsiaTheme="majorEastAsia"/>
+        </w:rPr>
+      </w:pPr>
     </w:p>
     <w:p>
       <w:pPr>
@@ -4018,6 +4091,7 @@
         </w:rPr>
       </w:pPr>
       <w:r>
+        <w:lastRenderedPageBreak/>
         <w:t>1.4.5</w:t>
       </w:r>
       <w:r>
@@ -4037,8 +4111,8 @@
       </w:r>
     </w:p>
     <w:sectPr>
-      <w:footerReference w:type="default" r:id="rId9"/>
-      <w:footerReference w:type="first" r:id="rId10"/>
+      <w:footerReference w:type="default" r:id="rId10"/>
+      <w:footerReference w:type="first" r:id="rId11"/>
       <w:pgSz w:w="11906" w:h="16838"/>
       <w:pgMar w:top="1134" w:right="567" w:bottom="1701" w:left="1701" w:header="709" w:footer="709" w:gutter="0"/>
       <w:cols w:space="708"/>
@@ -5884,7 +5958,7 @@
 </file>
 
 <file path=customXml/itemProps1.xml><?xml version="1.0" encoding="utf-8"?>
-<ds:datastoreItem xmlns:ds="http://schemas.openxmlformats.org/officeDocument/2006/customXml" ds:itemID="{7C22CE64-1BFF-4D89-9B40-146F5C039CE6}">
+<ds:datastoreItem xmlns:ds="http://schemas.openxmlformats.org/officeDocument/2006/customXml" ds:itemID="{812897FE-CB4C-4C71-AC7C-3E1ABE972F8A}">
   <ds:schemaRefs>
     <ds:schemaRef ds:uri="http://schemas.openxmlformats.org/officeDocument/2006/bibliography"/>
   </ds:schemaRefs>

</xml_diff>

<commit_message>
Some fixes and add review to all diagrams
</commit_message>
<xml_diff>
--- a/Documents/Диплом v1 (Введение, предметная область, UseCase).docx
+++ b/Documents/Диплом v1 (Введение, предметная область, UseCase).docx
@@ -3103,8 +3103,8 @@
       <w:tblGrid>
         <w:gridCol w:w="1920"/>
         <w:gridCol w:w="2035"/>
-        <w:gridCol w:w="1080"/>
-        <w:gridCol w:w="1260"/>
+        <w:gridCol w:w="860"/>
+        <w:gridCol w:w="1480"/>
         <w:gridCol w:w="1260"/>
         <w:gridCol w:w="1080"/>
         <w:gridCol w:w="959"/>
@@ -3159,7 +3159,7 @@
         </w:tc>
         <w:tc>
           <w:tcPr>
-            <w:tcW w:w="1080" w:type="dxa"/>
+            <w:tcW w:w="860" w:type="dxa"/>
             <w:tcBorders>
               <w:top w:val="single" w:sz="4" w:space="0" w:color="000000"/>
               <w:left w:val="single" w:sz="4" w:space="0" w:color="000000"/>
@@ -3181,7 +3181,7 @@
         </w:tc>
         <w:tc>
           <w:tcPr>
-            <w:tcW w:w="1260" w:type="dxa"/>
+            <w:tcW w:w="1480" w:type="dxa"/>
             <w:tcBorders>
               <w:top w:val="single" w:sz="4" w:space="0" w:color="000000"/>
               <w:left w:val="single" w:sz="4" w:space="0" w:color="000000"/>
@@ -3319,7 +3319,7 @@
         </w:tc>
         <w:tc>
           <w:tcPr>
-            <w:tcW w:w="1080" w:type="dxa"/>
+            <w:tcW w:w="860" w:type="dxa"/>
             <w:tcBorders>
               <w:top w:val="single" w:sz="4" w:space="0" w:color="auto"/>
               <w:left w:val="single" w:sz="4" w:space="0" w:color="000000"/>
@@ -3341,7 +3341,7 @@
         </w:tc>
         <w:tc>
           <w:tcPr>
-            <w:tcW w:w="1260" w:type="dxa"/>
+            <w:tcW w:w="1480" w:type="dxa"/>
             <w:tcBorders>
               <w:top w:val="single" w:sz="4" w:space="0" w:color="auto"/>
               <w:left w:val="single" w:sz="4" w:space="0" w:color="000000"/>
@@ -3493,7 +3493,7 @@
         </w:tc>
         <w:tc>
           <w:tcPr>
-            <w:tcW w:w="1080" w:type="dxa"/>
+            <w:tcW w:w="860" w:type="dxa"/>
             <w:tcBorders>
               <w:top w:val="single" w:sz="4" w:space="0" w:color="auto"/>
               <w:left w:val="single" w:sz="4" w:space="0" w:color="000000"/>
@@ -3515,7 +3515,7 @@
         </w:tc>
         <w:tc>
           <w:tcPr>
-            <w:tcW w:w="1260" w:type="dxa"/>
+            <w:tcW w:w="1480" w:type="dxa"/>
             <w:tcBorders>
               <w:top w:val="single" w:sz="4" w:space="0" w:color="auto"/>
               <w:left w:val="single" w:sz="4" w:space="0" w:color="000000"/>
@@ -3667,7 +3667,7 @@
         </w:tc>
         <w:tc>
           <w:tcPr>
-            <w:tcW w:w="1080" w:type="dxa"/>
+            <w:tcW w:w="860" w:type="dxa"/>
             <w:tcBorders>
               <w:top w:val="single" w:sz="4" w:space="0" w:color="auto"/>
               <w:left w:val="single" w:sz="4" w:space="0" w:color="000000"/>
@@ -3689,7 +3689,7 @@
         </w:tc>
         <w:tc>
           <w:tcPr>
-            <w:tcW w:w="1260" w:type="dxa"/>
+            <w:tcW w:w="1480" w:type="dxa"/>
             <w:tcBorders>
               <w:top w:val="single" w:sz="4" w:space="0" w:color="auto"/>
               <w:left w:val="single" w:sz="4" w:space="0" w:color="000000"/>
@@ -3792,21 +3792,20 @@
     </w:tbl>
     <w:p>
       <w:pPr>
-        <w:ind w:right="-144"/>
-        <w:rPr>
-          <w:rFonts w:eastAsiaTheme="majorEastAsia" w:cstheme="majorBidi"/>
-          <w:szCs w:val="28"/>
-        </w:rPr>
-      </w:pPr>
-    </w:p>
-    <w:p>
-      <w:pPr>
         <w:pStyle w:val="2"/>
         <w:rPr>
           <w:lang w:val="ru-RU"/>
         </w:rPr>
       </w:pPr>
       <w:bookmarkStart w:id="16" w:name="_Toc157611309"/>
+    </w:p>
+    <w:p>
+      <w:pPr>
+        <w:pStyle w:val="2"/>
+        <w:rPr>
+          <w:lang w:val="ru-RU"/>
+        </w:rPr>
+      </w:pPr>
       <w:r>
         <w:rPr>
           <w:lang w:val="ru-RU"/>
@@ -3881,55 +3880,30 @@
           <w:rFonts w:eastAsiaTheme="majorEastAsia"/>
           <w:noProof/>
         </w:rPr>
-        <w:lastRenderedPageBreak/>
-        <w:drawing>
-          <wp:inline distT="0" distB="0" distL="0" distR="0" wp14:anchorId="6AD27AB1" wp14:editId="27B9C3C0">
-            <wp:extent cx="6120000" cy="3355200"/>
-            <wp:effectExtent l="0" t="0" r="0" b="0"/>
-            <wp:docPr id="2" name="Рисунок 2" descr="D:\Share\Работа\Ваня\c2c-market\Diagrams\Use Case Diagram.png"/>
-            <wp:cNvGraphicFramePr>
-              <a:graphicFrameLocks xmlns:a="http://schemas.openxmlformats.org/drawingml/2006/main" noChangeAspect="1"/>
-            </wp:cNvGraphicFramePr>
-            <a:graphic xmlns:a="http://schemas.openxmlformats.org/drawingml/2006/main">
-              <a:graphicData uri="http://schemas.openxmlformats.org/drawingml/2006/picture">
-                <pic:pic xmlns:pic="http://schemas.openxmlformats.org/drawingml/2006/picture">
-                  <pic:nvPicPr>
-                    <pic:cNvPr id="0" name="Picture 2" descr="D:\Share\Работа\Ваня\c2c-market\Diagrams\Use Case Diagram.png"/>
-                    <pic:cNvPicPr>
-                      <a:picLocks noChangeAspect="1" noChangeArrowheads="1"/>
-                    </pic:cNvPicPr>
-                  </pic:nvPicPr>
-                  <pic:blipFill>
-                    <a:blip r:embed="rId8">
-                      <a:extLst>
-                        <a:ext uri="{28A0092B-C50C-407E-A947-70E740481C1C}">
-                          <a14:useLocalDpi xmlns:a14="http://schemas.microsoft.com/office/drawing/2010/main" val="0"/>
-                        </a:ext>
-                      </a:extLst>
-                    </a:blip>
-                    <a:srcRect/>
-                    <a:stretch>
-                      <a:fillRect/>
-                    </a:stretch>
-                  </pic:blipFill>
-                  <pic:spPr bwMode="auto">
-                    <a:xfrm>
-                      <a:off x="0" y="0"/>
-                      <a:ext cx="6120000" cy="3355200"/>
-                    </a:xfrm>
-                    <a:prstGeom prst="rect">
-                      <a:avLst/>
-                    </a:prstGeom>
-                    <a:noFill/>
-                    <a:ln>
-                      <a:noFill/>
-                    </a:ln>
-                  </pic:spPr>
-                </pic:pic>
-              </a:graphicData>
-            </a:graphic>
-          </wp:inline>
-        </w:drawing>
+        <w:pict>
+          <v:shapetype id="_x0000_t75" coordsize="21600,21600" o:spt="75" o:preferrelative="t" path="m@4@5l@4@11@9@11@9@5xe" filled="f" stroked="f">
+            <v:stroke joinstyle="miter"/>
+            <v:formulas>
+              <v:f eqn="if lineDrawn pixelLineWidth 0"/>
+              <v:f eqn="sum @0 1 0"/>
+              <v:f eqn="sum 0 0 @1"/>
+              <v:f eqn="prod @2 1 2"/>
+              <v:f eqn="prod @3 21600 pixelWidth"/>
+              <v:f eqn="prod @3 21600 pixelHeight"/>
+              <v:f eqn="sum @0 0 1"/>
+              <v:f eqn="prod @6 1 2"/>
+              <v:f eqn="prod @7 21600 pixelWidth"/>
+              <v:f eqn="sum @8 21600 0"/>
+              <v:f eqn="prod @7 21600 pixelHeight"/>
+              <v:f eqn="sum @10 21600 0"/>
+            </v:formulas>
+            <v:path o:extrusionok="f" gradientshapeok="t" o:connecttype="rect"/>
+            <o:lock v:ext="edit" aspectratio="t"/>
+          </v:shapetype>
+          <v:shape id="_x0000_i1034" type="#_x0000_t75" style="width:482pt;height:241pt">
+            <v:imagedata r:id="rId8" o:title="Use Case"/>
+          </v:shape>
+        </w:pict>
       </w:r>
     </w:p>
     <w:p>
@@ -3948,6 +3922,26 @@
         </w:rPr>
         <w:t>Рисунок 1.1 – Диаграмма вариантов использования</w:t>
       </w:r>
+      <w:bookmarkStart w:id="18" w:name="_Toc157611311"/>
+    </w:p>
+    <w:p>
+      <w:pPr>
+        <w:pStyle w:val="3"/>
+      </w:pPr>
+      <w:r>
+        <w:lastRenderedPageBreak/>
+        <w:t>1.4.2</w:t>
+      </w:r>
+      <w:r>
+        <w:t xml:space="preserve"> </w:t>
+      </w:r>
+      <w:r>
+        <w:t xml:space="preserve">Диаграмма </w:t>
+      </w:r>
+      <w:bookmarkEnd w:id="18"/>
+      <w:r>
+        <w:t>бизнес-процесса</w:t>
+      </w:r>
     </w:p>
     <w:p>
       <w:pPr>
@@ -3955,37 +3949,17 @@
           <w:rFonts w:eastAsiaTheme="majorEastAsia"/>
         </w:rPr>
       </w:pPr>
-    </w:p>
-    <w:p>
-      <w:pPr>
-        <w:pStyle w:val="3"/>
-      </w:pPr>
-      <w:bookmarkStart w:id="18" w:name="_Toc157611311"/>
-      <w:r>
-        <w:t>1.4.2</w:t>
-      </w:r>
-      <w:r>
-        <w:t xml:space="preserve"> </w:t>
-      </w:r>
-      <w:r>
-        <w:t xml:space="preserve">Диаграмма </w:t>
-      </w:r>
-      <w:bookmarkEnd w:id="18"/>
-      <w:r>
-        <w:t>бизнес-процесса</w:t>
-      </w:r>
-    </w:p>
-    <w:p>
-      <w:pPr>
+      <w:r>
         <w:rPr>
           <w:rFonts w:eastAsiaTheme="majorEastAsia"/>
         </w:rPr>
-      </w:pPr>
+        <w:t>На рисунке 1.2 представлена диаграмма бизнес-процесса «Оказание информационно-посреднических услуг».</w:t>
+      </w:r>
       <w:r>
         <w:rPr>
           <w:rFonts w:eastAsiaTheme="majorEastAsia"/>
         </w:rPr>
-        <w:t>На рисунке 1.2 представлена диаграмма бизнес-процесса «Оказание информационно-посреднических услуг».</w:t>
+        <w:t xml:space="preserve"> Процесс начинается со входа пользователя на сайт и ввода данных для авторизации или регистрации. Если пользователь существует и данные корректны, а также если пользователь не существует и был зарегистрирован, происходит авторизация пользователя. Пользователь выбирает модель на главной странице сайта, переходит на страницу «О модели», оформляет заказ и оплачивает счет. </w:t>
       </w:r>
     </w:p>
     <w:p>
@@ -4085,32 +4059,10 @@
     <w:p>
       <w:pPr>
         <w:ind w:firstLine="0"/>
+        <w:jc w:val="center"/>
         <w:rPr>
           <w:rFonts w:eastAsiaTheme="majorEastAsia"/>
-        </w:rPr>
-      </w:pPr>
-    </w:p>
-    <w:p>
-      <w:pPr>
-        <w:ind w:firstLine="0"/>
-        <w:rPr>
-          <w:rFonts w:eastAsiaTheme="majorEastAsia"/>
-        </w:rPr>
-      </w:pPr>
-    </w:p>
-    <w:p>
-      <w:pPr>
-        <w:ind w:firstLine="0"/>
-        <w:rPr>
-          <w:rFonts w:eastAsiaTheme="majorEastAsia"/>
-        </w:rPr>
-      </w:pPr>
-    </w:p>
-    <w:p>
-      <w:pPr>
-        <w:ind w:firstLine="0"/>
-        <w:rPr>
-          <w:rFonts w:eastAsiaTheme="majorEastAsia"/>
+          <w:sz w:val="24"/>
         </w:rPr>
       </w:pPr>
     </w:p>
@@ -4126,7 +4078,6 @@
         <w:rPr>
           <w:lang w:val="ru-RU"/>
         </w:rPr>
-        <w:lastRenderedPageBreak/>
         <w:t>1.5 Логическое проектирование</w:t>
       </w:r>
     </w:p>
@@ -4182,27 +4133,9 @@
         <w:rPr>
           <w:rFonts w:eastAsiaTheme="majorEastAsia"/>
         </w:rPr>
+        <w:lastRenderedPageBreak/>
         <w:pict>
-          <v:shapetype id="_x0000_t75" coordsize="21600,21600" o:spt="75" o:preferrelative="t" path="m@4@5l@4@11@9@11@9@5xe" filled="f" stroked="f">
-            <v:stroke joinstyle="miter"/>
-            <v:formulas>
-              <v:f eqn="if lineDrawn pixelLineWidth 0"/>
-              <v:f eqn="sum @0 1 0"/>
-              <v:f eqn="sum 0 0 @1"/>
-              <v:f eqn="prod @2 1 2"/>
-              <v:f eqn="prod @3 21600 pixelWidth"/>
-              <v:f eqn="prod @3 21600 pixelHeight"/>
-              <v:f eqn="sum @0 0 1"/>
-              <v:f eqn="prod @6 1 2"/>
-              <v:f eqn="prod @7 21600 pixelWidth"/>
-              <v:f eqn="sum @8 21600 0"/>
-              <v:f eqn="prod @7 21600 pixelHeight"/>
-              <v:f eqn="sum @10 21600 0"/>
-            </v:formulas>
-            <v:path o:extrusionok="f" gradientshapeok="t" o:connecttype="rect"/>
-            <o:lock v:ext="edit" aspectratio="t"/>
-          </v:shapetype>
-          <v:shape id="_x0000_i1025" type="#_x0000_t75" style="width:482pt;height:270pt">
+          <v:shape id="_x0000_i1041" type="#_x0000_t75" style="width:271.5pt;height:670.5pt">
             <v:imagedata r:id="rId10" o:title="Class"/>
           </v:shape>
         </w:pict>
@@ -4237,6 +4170,97 @@
         </w:rPr>
         <w:t>классов</w:t>
       </w:r>
+      <w:bookmarkStart w:id="20" w:name="_GoBack"/>
+      <w:bookmarkEnd w:id="20"/>
+    </w:p>
+    <w:p>
+      <w:pPr>
+        <w:pStyle w:val="3"/>
+      </w:pPr>
+      <w:r>
+        <w:lastRenderedPageBreak/>
+        <w:t>1.5.2</w:t>
+      </w:r>
+      <w:r>
+        <w:t xml:space="preserve"> </w:t>
+      </w:r>
+      <w:r>
+        <w:t xml:space="preserve">Диаграмма </w:t>
+      </w:r>
+      <w:r>
+        <w:t>связей</w:t>
+      </w:r>
+      <w:r>
+        <w:t xml:space="preserve"> сущностей</w:t>
+      </w:r>
+    </w:p>
+    <w:p>
+      <w:pPr>
+        <w:rPr>
+          <w:rFonts w:eastAsiaTheme="majorEastAsia"/>
+        </w:rPr>
+      </w:pPr>
+      <w:r>
+        <w:rPr>
+          <w:rFonts w:eastAsiaTheme="majorEastAsia"/>
+        </w:rPr>
+        <w:t>На рисунке 1.</w:t>
+      </w:r>
+      <w:r>
+        <w:rPr>
+          <w:rFonts w:eastAsiaTheme="majorEastAsia"/>
+        </w:rPr>
+        <w:t>4</w:t>
+      </w:r>
+      <w:r>
+        <w:rPr>
+          <w:rFonts w:eastAsiaTheme="majorEastAsia"/>
+        </w:rPr>
+        <w:t xml:space="preserve"> представлена диаграмма </w:t>
+      </w:r>
+      <w:r>
+        <w:rPr>
+          <w:rFonts w:eastAsiaTheme="majorEastAsia"/>
+        </w:rPr>
+        <w:t>связей сущностей (</w:t>
+      </w:r>
+      <w:r>
+        <w:rPr>
+          <w:rFonts w:eastAsiaTheme="majorEastAsia"/>
+          <w:lang w:val="en-US"/>
+        </w:rPr>
+        <w:t>ERD</w:t>
+      </w:r>
+      <w:r>
+        <w:rPr>
+          <w:rFonts w:eastAsiaTheme="majorEastAsia"/>
+        </w:rPr>
+        <w:t xml:space="preserve"> диаграмма</w:t>
+      </w:r>
+      <w:r>
+        <w:rPr>
+          <w:rFonts w:eastAsiaTheme="majorEastAsia"/>
+        </w:rPr>
+        <w:t>)</w:t>
+      </w:r>
+      <w:r>
+        <w:rPr>
+          <w:rFonts w:eastAsiaTheme="majorEastAsia"/>
+        </w:rPr>
+        <w:t xml:space="preserve"> </w:t>
+      </w:r>
+      <w:r>
+        <w:rPr>
+          <w:rFonts w:eastAsiaTheme="majorEastAsia"/>
+        </w:rPr>
+        <w:t xml:space="preserve">базы данных для </w:t>
+      </w:r>
+      <w:r>
+        <w:rPr>
+          <w:rFonts w:eastAsiaTheme="majorEastAsia"/>
+        </w:rPr>
+        <w:t>разрабатываемой системы.</w:t>
+      </w:r>
     </w:p>
     <w:p>
       <w:pPr>
@@ -4246,108 +4270,10 @@
           <w:rFonts w:eastAsiaTheme="majorEastAsia"/>
         </w:rPr>
       </w:pPr>
-    </w:p>
-    <w:p>
-      <w:pPr>
-        <w:pStyle w:val="3"/>
-      </w:pPr>
-      <w:r>
-        <w:t>1.5.2</w:t>
-      </w:r>
-      <w:r>
-        <w:t xml:space="preserve"> </w:t>
-      </w:r>
-      <w:r>
-        <w:t xml:space="preserve">Диаграмма </w:t>
-      </w:r>
-      <w:r>
-        <w:t>связей</w:t>
-      </w:r>
-      <w:r>
-        <w:t xml:space="preserve"> сущностей</w:t>
-      </w:r>
-    </w:p>
-    <w:p>
-      <w:pPr>
+      <w:r>
         <w:rPr>
           <w:rFonts w:eastAsiaTheme="majorEastAsia"/>
         </w:rPr>
-      </w:pPr>
-      <w:r>
-        <w:rPr>
-          <w:rFonts w:eastAsiaTheme="majorEastAsia"/>
-        </w:rPr>
-        <w:t>На рисунке 1.</w:t>
-      </w:r>
-      <w:r>
-        <w:rPr>
-          <w:rFonts w:eastAsiaTheme="majorEastAsia"/>
-        </w:rPr>
-        <w:t>4</w:t>
-      </w:r>
-      <w:r>
-        <w:rPr>
-          <w:rFonts w:eastAsiaTheme="majorEastAsia"/>
-        </w:rPr>
-        <w:t xml:space="preserve"> представлена диаграмма </w:t>
-      </w:r>
-      <w:r>
-        <w:rPr>
-          <w:rFonts w:eastAsiaTheme="majorEastAsia"/>
-        </w:rPr>
-        <w:t>связей сущностей (</w:t>
-      </w:r>
-      <w:r>
-        <w:rPr>
-          <w:rFonts w:eastAsiaTheme="majorEastAsia"/>
-          <w:lang w:val="en-US"/>
-        </w:rPr>
-        <w:t>ERD</w:t>
-      </w:r>
-      <w:r>
-        <w:rPr>
-          <w:rFonts w:eastAsiaTheme="majorEastAsia"/>
-        </w:rPr>
-        <w:t xml:space="preserve"> диаграмма</w:t>
-      </w:r>
-      <w:r>
-        <w:rPr>
-          <w:rFonts w:eastAsiaTheme="majorEastAsia"/>
-        </w:rPr>
-        <w:t>)</w:t>
-      </w:r>
-      <w:r>
-        <w:rPr>
-          <w:rFonts w:eastAsiaTheme="majorEastAsia"/>
-        </w:rPr>
-        <w:t xml:space="preserve"> </w:t>
-      </w:r>
-      <w:r>
-        <w:rPr>
-          <w:rFonts w:eastAsiaTheme="majorEastAsia"/>
-        </w:rPr>
-        <w:t xml:space="preserve">базы данных для </w:t>
-      </w:r>
-      <w:r>
-        <w:rPr>
-          <w:rFonts w:eastAsiaTheme="majorEastAsia"/>
-        </w:rPr>
-        <w:t>разрабатываемой системы.</w:t>
-      </w:r>
-    </w:p>
-    <w:p>
-      <w:pPr>
-        <w:ind w:firstLine="0"/>
-        <w:jc w:val="center"/>
-        <w:rPr>
-          <w:rFonts w:eastAsiaTheme="majorEastAsia"/>
-        </w:rPr>
-      </w:pPr>
-      <w:r>
-        <w:rPr>
-          <w:rFonts w:eastAsiaTheme="majorEastAsia"/>
-        </w:rPr>
-        <w:lastRenderedPageBreak/>
         <w:pict>
           <v:shape id="_x0000_i1026" type="#_x0000_t75" style="width:482pt;height:386.5pt">
             <v:imagedata r:id="rId11" o:title="ERD"/>
@@ -4361,6 +4287,7 @@
         <w:rPr>
           <w:rFonts w:eastAsiaTheme="majorEastAsia"/>
           <w:sz w:val="24"/>
+          <w:lang w:val="en-US"/>
         </w:rPr>
       </w:pPr>
       <w:r>
@@ -4384,8 +4311,6 @@
         </w:rPr>
         <w:t>связей сущностей</w:t>
       </w:r>
-      <w:bookmarkStart w:id="20" w:name="_GoBack"/>
-      <w:bookmarkEnd w:id="20"/>
     </w:p>
     <w:sectPr>
       <w:footerReference w:type="default" r:id="rId12"/>
@@ -4461,7 +4386,7 @@
           <w:rPr>
             <w:noProof/>
           </w:rPr>
-          <w:t>11</w:t>
+          <w:t>9</w:t>
         </w:r>
         <w:r>
           <w:fldChar w:fldCharType="end"/>
@@ -6235,7 +6160,7 @@
 </file>
 
 <file path=customXml/itemProps1.xml><?xml version="1.0" encoding="utf-8"?>
-<ds:datastoreItem xmlns:ds="http://schemas.openxmlformats.org/officeDocument/2006/customXml" ds:itemID="{FB4B1D69-5428-4A52-9730-E2507FFDB282}">
+<ds:datastoreItem xmlns:ds="http://schemas.openxmlformats.org/officeDocument/2006/customXml" ds:itemID="{DF6C7645-F611-46C2-BA56-2D931FFBE993}">
   <ds:schemaRefs>
     <ds:schemaRef ds:uri="http://schemas.openxmlformats.org/officeDocument/2006/bibliography"/>
   </ds:schemaRefs>

</xml_diff>